<commit_message>
Adding Schedule and Updating Proposal
</commit_message>
<xml_diff>
--- a/docs/Honors Proposal.docx
+++ b/docs/Honors Proposal.docx
@@ -85,17 +85,7 @@
           <w:sz w:val="24"/>
           <w:szCs w:val="24"/>
         </w:rPr>
-        <w:t>, and using their tweets to identify patterns that can in turn be used to determine the likelihood of any given person being from a certain political party or ideology when given</w:t>
-      </w:r>
-      <w:bookmarkStart w:id="0" w:name="_GoBack"/>
-      <w:bookmarkEnd w:id="0"/>
-      <w:r>
-        <w:rPr>
-          <w:rFonts w:ascii="Times New Roman" w:hAnsi="Times New Roman" w:cs="Times New Roman"/>
-          <w:sz w:val="24"/>
-          <w:szCs w:val="24"/>
-        </w:rPr>
-        <w:t xml:space="preserve"> that person’s Twitter </w:t>
+        <w:t xml:space="preserve">, and using their tweets to identify patterns that can in turn be used to determine the likelihood of any given person being from a certain political party or ideology when given that person’s Twitter </w:t>
       </w:r>
       <w:r>
         <w:rPr>
@@ -182,87 +172,15 @@
           <w:szCs w:val="24"/>
         </w:rPr>
         <w:lastRenderedPageBreak/>
-        <w:t xml:space="preserve">Many of these aspects were made available to me from </w:t>
-      </w:r>
-      <w:proofErr w:type="gramStart"/>
-      <w:r>
-        <w:rPr>
-          <w:rFonts w:ascii="Times New Roman" w:hAnsi="Times New Roman" w:cs="Times New Roman"/>
-          <w:sz w:val="24"/>
-          <w:szCs w:val="24"/>
-        </w:rPr>
-        <w:t>a number of</w:t>
-      </w:r>
-      <w:proofErr w:type="gramEnd"/>
-      <w:r>
-        <w:rPr>
-          <w:rFonts w:ascii="Times New Roman" w:hAnsi="Times New Roman" w:cs="Times New Roman"/>
-          <w:sz w:val="24"/>
-          <w:szCs w:val="24"/>
-        </w:rPr>
-        <w:t xml:space="preserve"> Python libraries, the most used of which was the </w:t>
-      </w:r>
-      <w:proofErr w:type="spellStart"/>
-      <w:r>
-        <w:rPr>
-          <w:rFonts w:ascii="Times New Roman" w:hAnsi="Times New Roman" w:cs="Times New Roman"/>
-          <w:sz w:val="24"/>
-          <w:szCs w:val="24"/>
-        </w:rPr>
-        <w:t>TextBlob</w:t>
-      </w:r>
-      <w:proofErr w:type="spellEnd"/>
-      <w:r>
-        <w:rPr>
-          <w:rFonts w:ascii="Times New Roman" w:hAnsi="Times New Roman" w:cs="Times New Roman"/>
-          <w:sz w:val="24"/>
-          <w:szCs w:val="24"/>
-        </w:rPr>
-        <w:t xml:space="preserve"> library. This library is more user-friendly and simplified version of the </w:t>
-      </w:r>
-      <w:r>
-        <w:rPr>
-          <w:rFonts w:ascii="Times New Roman" w:hAnsi="Times New Roman" w:cs="Times New Roman"/>
-          <w:sz w:val="24"/>
-          <w:szCs w:val="24"/>
-        </w:rPr>
-        <w:t xml:space="preserve">Natural Language Tool Kit, which provides language analysis tools for those programming in Python. The </w:t>
-      </w:r>
-      <w:proofErr w:type="spellStart"/>
-      <w:r>
-        <w:rPr>
-          <w:rFonts w:ascii="Times New Roman" w:hAnsi="Times New Roman" w:cs="Times New Roman"/>
-          <w:sz w:val="24"/>
-          <w:szCs w:val="24"/>
-        </w:rPr>
-        <w:t>TextBlob</w:t>
-      </w:r>
-      <w:proofErr w:type="spellEnd"/>
-      <w:r>
-        <w:rPr>
-          <w:rFonts w:ascii="Times New Roman" w:hAnsi="Times New Roman" w:cs="Times New Roman"/>
-          <w:sz w:val="24"/>
-          <w:szCs w:val="24"/>
-        </w:rPr>
-        <w:t xml:space="preserve"> library has many functions, although two I have already began making use of is the library’s sentiment/polarity analyzer and noun phrase tagger/extractor. To use the library, I can give the library any text, in this case an </w:t>
-      </w:r>
-      <w:proofErr w:type="spellStart"/>
-      <w:r>
-        <w:rPr>
-          <w:rFonts w:ascii="Times New Roman" w:hAnsi="Times New Roman" w:cs="Times New Roman"/>
-          <w:sz w:val="24"/>
-          <w:szCs w:val="24"/>
-        </w:rPr>
-        <w:t>excert</w:t>
-      </w:r>
-      <w:proofErr w:type="spellEnd"/>
-      <w:r>
-        <w:rPr>
-          <w:rFonts w:ascii="Times New Roman" w:hAnsi="Times New Roman" w:cs="Times New Roman"/>
-          <w:sz w:val="24"/>
-          <w:szCs w:val="24"/>
-        </w:rPr>
-        <w:t xml:space="preserve"> from someone’s Twitter feed, and have it return the noun phrases that were within that tweet, and the sentiment of the tweet, which is calculated by the library by looking at the sentiment of individual phrases and terms, and the sentence’s structure and goal as a whole. As previously mentioned, this allows me to begin analyzing the tweets and searching for patterns, i.e. determining if one party or one state is more likely to use a certain term or phrase or have a certain sentiment range. For instance, in early testing, I found that politicians with a liberal bias were much more likely to use words like “environment” than were those with a conservative bias (this was a roughly 225:1 ratio). </w:t>
+        <w:t xml:space="preserve">Many of these aspects were made available to me from a number of Python libraries, the most used of which was the TextBlob library. This library is more user-friendly and simplified version of the </w:t>
+      </w:r>
+      <w:r>
+        <w:rPr>
+          <w:rFonts w:ascii="Times New Roman" w:hAnsi="Times New Roman" w:cs="Times New Roman"/>
+          <w:sz w:val="24"/>
+          <w:szCs w:val="24"/>
+        </w:rPr>
+        <w:t xml:space="preserve">Natural Language Tool Kit, which provides language analysis tools for those programming in Python. The TextBlob library has many functions, although two I have already began making use of is the library’s sentiment/polarity analyzer and noun phrase tagger/extractor. To use the library, I can give the library any text, in this case an excert from someone’s Twitter feed, and have it return the noun phrases that were within that tweet, and the sentiment of the tweet, which is calculated by the library by looking at the sentiment of individual phrases and terms, and the sentence’s structure and goal as a whole. As previously mentioned, this allows me to begin analyzing the tweets and searching for patterns, i.e. determining if one party or one state is more likely to use a certain term or phrase or have a certain sentiment range. For instance, in early testing, I found that politicians with a liberal bias were much more likely to use words like “environment” than were those with a conservative bias (this was a roughly 225:1 ratio). </w:t>
       </w:r>
     </w:p>
     <w:p>
@@ -375,25 +293,7 @@
           <w:sz w:val="24"/>
           <w:szCs w:val="24"/>
         </w:rPr>
-        <w:t xml:space="preserve">the </w:t>
-      </w:r>
-      <w:proofErr w:type="spellStart"/>
-      <w:r>
-        <w:rPr>
-          <w:rFonts w:ascii="Times New Roman" w:hAnsi="Times New Roman" w:cs="Times New Roman"/>
-          <w:sz w:val="24"/>
-          <w:szCs w:val="24"/>
-        </w:rPr>
-        <w:t>XGBRegressor</w:t>
-      </w:r>
-      <w:proofErr w:type="spellEnd"/>
-      <w:r>
-        <w:rPr>
-          <w:rFonts w:ascii="Times New Roman" w:hAnsi="Times New Roman" w:cs="Times New Roman"/>
-          <w:sz w:val="24"/>
-          <w:szCs w:val="24"/>
-        </w:rPr>
-        <w:t xml:space="preserve"> machine learning models, etc.)</w:t>
+        <w:t>the XGBRegressor machine learning models, etc.)</w:t>
       </w:r>
       <w:r>
         <w:rPr>
@@ -417,25 +317,7 @@
           <w:sz w:val="24"/>
           <w:szCs w:val="24"/>
         </w:rPr>
-        <w:t xml:space="preserve">noun phrase extraction system. However, my goal next semester is to </w:t>
-      </w:r>
-      <w:proofErr w:type="gramStart"/>
-      <w:r>
-        <w:rPr>
-          <w:rFonts w:ascii="Times New Roman" w:hAnsi="Times New Roman" w:cs="Times New Roman"/>
-          <w:sz w:val="24"/>
-          <w:szCs w:val="24"/>
-        </w:rPr>
-        <w:t>continue on</w:t>
-      </w:r>
-      <w:proofErr w:type="gramEnd"/>
-      <w:r>
-        <w:rPr>
-          <w:rFonts w:ascii="Times New Roman" w:hAnsi="Times New Roman" w:cs="Times New Roman"/>
-          <w:sz w:val="24"/>
-          <w:szCs w:val="24"/>
-        </w:rPr>
-        <w:t xml:space="preserve"> some of the research I’ve done to build a more hybrid algorithm that encompass sentiment analysis and </w:t>
+        <w:t xml:space="preserve">noun phrase extraction system. However, my goal next semester is to continue on some of the research I’ve done to build a more hybrid algorithm that encompass sentiment analysis and </w:t>
       </w:r>
       <w:r>
         <w:rPr>
@@ -459,27 +341,8 @@
           <w:sz w:val="24"/>
           <w:szCs w:val="24"/>
         </w:rPr>
-        <w:t xml:space="preserve">As was mentioned by </w:t>
-      </w:r>
-      <w:proofErr w:type="gramStart"/>
-      <w:r>
-        <w:rPr>
-          <w:rFonts w:ascii="Times New Roman" w:hAnsi="Times New Roman" w:cs="Times New Roman"/>
-          <w:sz w:val="24"/>
-          <w:szCs w:val="24"/>
-        </w:rPr>
-        <w:t>a number of</w:t>
-      </w:r>
-      <w:proofErr w:type="gramEnd"/>
-      <w:r>
-        <w:rPr>
-          <w:rFonts w:ascii="Times New Roman" w:hAnsi="Times New Roman" w:cs="Times New Roman"/>
-          <w:sz w:val="24"/>
-          <w:szCs w:val="24"/>
-        </w:rPr>
-        <w:t xml:space="preserve"> sources, a hybrid-approach combining a lexiconic/sentiment-based analysis and a machine learning based analysis may provide the best results (see </w:t>
-      </w:r>
-      <w:proofErr w:type="spellStart"/>
+        <w:t xml:space="preserve">As was mentioned by a number of sources, a hybrid-approach combining a lexiconic/sentiment-based analysis and a machine learning based analysis may provide the best results (see </w:t>
+      </w:r>
       <w:r>
         <w:rPr>
           <w:rFonts w:ascii="Times New Roman" w:hAnsi="Times New Roman" w:cs="Times New Roman"/>
@@ -488,18 +351,7 @@
           <w:szCs w:val="24"/>
           <w:shd w:val="clear" w:color="auto" w:fill="FFFFFF"/>
         </w:rPr>
-        <w:t>Dandrea</w:t>
-      </w:r>
-      <w:proofErr w:type="spellEnd"/>
-      <w:r>
-        <w:rPr>
-          <w:rFonts w:ascii="Times New Roman" w:hAnsi="Times New Roman" w:cs="Times New Roman"/>
-          <w:color w:val="333333"/>
-          <w:sz w:val="24"/>
-          <w:szCs w:val="24"/>
-          <w:shd w:val="clear" w:color="auto" w:fill="FFFFFF"/>
-        </w:rPr>
-        <w:t xml:space="preserve">, Alessia, et al, Liu, Bing, and Hasan, Ali). </w:t>
+        <w:t xml:space="preserve">Dandrea, Alessia, et al, Liu, Bing, and Hasan, Ali). </w:t>
       </w:r>
     </w:p>
     <w:p>
@@ -580,7 +432,7 @@
           <w:szCs w:val="24"/>
           <w:shd w:val="clear" w:color="auto" w:fill="FFFFFF"/>
         </w:rPr>
-        <w:t xml:space="preserve">I hope to build on the part-of-speech tagger and noun phrase tagger to create a sub-classifier that would be able to take a tweet and give some of the </w:t>
+        <w:t xml:space="preserve">I hope to build on the part-of-speech tagger and noun phrase </w:t>
       </w:r>
       <w:r>
         <w:rPr>
@@ -590,8 +442,40 @@
           <w:szCs w:val="24"/>
           <w:shd w:val="clear" w:color="auto" w:fill="FFFFFF"/>
         </w:rPr>
+        <w:t>extractor</w:t>
+      </w:r>
+      <w:bookmarkStart w:id="0" w:name="_GoBack"/>
+      <w:bookmarkEnd w:id="0"/>
+      <w:r>
+        <w:rPr>
+          <w:rFonts w:ascii="Times New Roman" w:hAnsi="Times New Roman" w:cs="Times New Roman"/>
+          <w:color w:val="333333"/>
+          <w:sz w:val="24"/>
+          <w:szCs w:val="24"/>
+          <w:shd w:val="clear" w:color="auto" w:fill="FFFFFF"/>
+        </w:rPr>
+        <w:t xml:space="preserve"> from the TextBlob library</w:t>
+      </w:r>
+      <w:r>
+        <w:rPr>
+          <w:rFonts w:ascii="Times New Roman" w:hAnsi="Times New Roman" w:cs="Times New Roman"/>
+          <w:color w:val="333333"/>
+          <w:sz w:val="24"/>
+          <w:szCs w:val="24"/>
+          <w:shd w:val="clear" w:color="auto" w:fill="FFFFFF"/>
+        </w:rPr>
+        <w:t xml:space="preserve"> to create a sub-classifier that would be able to take a </w:t>
+      </w:r>
+      <w:r>
+        <w:rPr>
+          <w:rFonts w:ascii="Times New Roman" w:hAnsi="Times New Roman" w:cs="Times New Roman"/>
+          <w:color w:val="333333"/>
+          <w:sz w:val="24"/>
+          <w:szCs w:val="24"/>
+          <w:shd w:val="clear" w:color="auto" w:fill="FFFFFF"/>
+        </w:rPr>
         <w:lastRenderedPageBreak/>
-        <w:t xml:space="preserve">categories it may belong to, perhaps using a Hidden Markov Chain or Conditional Random Field (CRF) model to help me do so. </w:t>
+        <w:t xml:space="preserve">tweet and give some of the categories it may belong to, perhaps using a Hidden Markov Chain or Conditional Random Field (CRF) model to help me do so. </w:t>
       </w:r>
     </w:p>
     <w:p>
@@ -725,33 +609,15 @@
           <w:sz w:val="24"/>
           <w:szCs w:val="24"/>
         </w:rPr>
-        <w:t xml:space="preserve">Since technology plays such a prominent role </w:t>
-      </w:r>
-      <w:proofErr w:type="gramStart"/>
-      <w:r>
-        <w:rPr>
-          <w:rFonts w:ascii="Times New Roman" w:hAnsi="Times New Roman" w:cs="Times New Roman"/>
-          <w:sz w:val="24"/>
-          <w:szCs w:val="24"/>
-        </w:rPr>
-        <w:t xml:space="preserve">in today’s </w:t>
-      </w:r>
-      <w:r>
-        <w:rPr>
-          <w:rFonts w:ascii="Times New Roman" w:hAnsi="Times New Roman" w:cs="Times New Roman"/>
-          <w:sz w:val="24"/>
-          <w:szCs w:val="24"/>
-        </w:rPr>
-        <w:t>society</w:t>
-      </w:r>
-      <w:proofErr w:type="gramEnd"/>
-      <w:r>
-        <w:rPr>
-          <w:rFonts w:ascii="Times New Roman" w:hAnsi="Times New Roman" w:cs="Times New Roman"/>
-          <w:sz w:val="24"/>
-          <w:szCs w:val="24"/>
-        </w:rPr>
-        <w:t xml:space="preserve"> and</w:t>
+        <w:t xml:space="preserve">Since technology plays such a prominent role in today’s </w:t>
+      </w:r>
+      <w:r>
+        <w:rPr>
+          <w:rFonts w:ascii="Times New Roman" w:hAnsi="Times New Roman" w:cs="Times New Roman"/>
+          <w:sz w:val="24"/>
+          <w:szCs w:val="24"/>
+        </w:rPr>
+        <w:t>society and</w:t>
       </w:r>
       <w:r>
         <w:rPr>
@@ -810,25 +676,7 @@
           <w:sz w:val="24"/>
           <w:szCs w:val="24"/>
         </w:rPr>
-        <w:t xml:space="preserve"> I’d like to continue studying the process and </w:t>
-      </w:r>
-      <w:proofErr w:type="gramStart"/>
-      <w:r>
-        <w:rPr>
-          <w:rFonts w:ascii="Times New Roman" w:hAnsi="Times New Roman" w:cs="Times New Roman"/>
-          <w:sz w:val="24"/>
-          <w:szCs w:val="24"/>
-        </w:rPr>
-        <w:t>look into</w:t>
-      </w:r>
-      <w:proofErr w:type="gramEnd"/>
-      <w:r>
-        <w:rPr>
-          <w:rFonts w:ascii="Times New Roman" w:hAnsi="Times New Roman" w:cs="Times New Roman"/>
-          <w:sz w:val="24"/>
-          <w:szCs w:val="24"/>
-        </w:rPr>
-        <w:t xml:space="preserve"> things like machine learning that will help create a more accurate </w:t>
+        <w:t xml:space="preserve"> I’d like to continue studying the process and look into things like machine learning that will help create a more accurate </w:t>
       </w:r>
       <w:r>
         <w:rPr>

</xml_diff>